<commit_message>
Update handy notes and links page for reference.docx
</commit_message>
<xml_diff>
--- a/Joanne/handy notes and links page for reference.docx
+++ b/Joanne/handy notes and links page for reference.docx
@@ -9,7 +9,13 @@
     </w:p>
     <w:p>
       <w:r>
-        <w:t>Article Link: Market Forecasts on wearable tech for animals</w:t>
+        <w:t>Article Link</w:t>
+      </w:r>
+      <w:r>
+        <w:t>s</w:t>
+      </w:r>
+      <w:r>
+        <w:t>: Market Forecasts on wearable tech for animals</w:t>
       </w:r>
     </w:p>
     <w:p>
@@ -22,7 +28,13 @@
         </w:r>
       </w:hyperlink>
     </w:p>
-    <w:p>
+    <w:p/>
+    <w:p>
+      <w:pPr>
+        <w:rPr>
+          <w:rStyle w:val="Hyperlink"/>
+        </w:rPr>
+      </w:pPr>
       <w:hyperlink r:id="rId5" w:history="1">
         <w:r>
           <w:rPr>
@@ -33,14 +45,11 @@
       </w:hyperlink>
     </w:p>
     <w:p>
-      <w:proofErr w:type="spellStart"/>
-      <w:r>
-        <w:t>Css</w:t>
-      </w:r>
-      <w:proofErr w:type="spellEnd"/>
-      <w:r>
-        <w:t xml:space="preserve"> template suggestion including mobile</w:t>
-      </w:r>
+      <w:pPr>
+        <w:rPr>
+          <w:rStyle w:val="Hyperlink"/>
+        </w:rPr>
+      </w:pPr>
     </w:p>
     <w:p>
       <w:hyperlink r:id="rId6" w:history="1">
@@ -48,13 +57,21 @@
           <w:rPr>
             <w:rStyle w:val="Hyperlink"/>
           </w:rPr>
-          <w:t>https://html5up.net/telephasic</w:t>
+          <w:t>https://www.grandviewresearch.com/industry-analysis/pet-wearable-market</w:t>
         </w:r>
       </w:hyperlink>
-      <w:bookmarkStart w:id="0" w:name="_GoBack"/>
-      <w:bookmarkEnd w:id="0"/>
     </w:p>
     <w:p/>
+    <w:p>
+      <w:hyperlink r:id="rId7" w:history="1">
+        <w:r>
+          <w:rPr>
+            <w:rStyle w:val="Hyperlink"/>
+          </w:rPr>
+          <w:t>https://www.vettimes.co.uk/news/rsa-invests-in-wearable-technology-firm/</w:t>
+        </w:r>
+      </w:hyperlink>
+    </w:p>
     <w:p>
       <w:pPr>
         <w:rPr>
@@ -62,16 +79,33 @@
           <w:bCs/>
         </w:rPr>
       </w:pPr>
-      <w:r>
+      <w:bookmarkStart w:id="0" w:name="_GoBack"/>
+    </w:p>
+    <w:bookmarkEnd w:id="0"/>
+    <w:p>
+      <w:pPr>
         <w:rPr>
           <w:b/>
           <w:bCs/>
         </w:rPr>
+      </w:pPr>
+      <w:r>
+        <w:rPr>
+          <w:b/>
+          <w:bCs/>
+        </w:rPr>
+        <w:t xml:space="preserve">The </w:t>
+      </w:r>
+      <w:r>
+        <w:rPr>
+          <w:b/>
+          <w:bCs/>
+        </w:rPr>
         <w:t>Competition</w:t>
       </w:r>
     </w:p>
     <w:p>
-      <w:hyperlink r:id="rId7" w:history="1">
+      <w:hyperlink r:id="rId8" w:history="1">
         <w:r>
           <w:rPr>
             <w:rStyle w:val="Hyperlink"/>
@@ -81,7 +115,7 @@
       </w:hyperlink>
     </w:p>
     <w:p>
-      <w:hyperlink r:id="rId8" w:history="1">
+      <w:hyperlink r:id="rId9" w:history="1">
         <w:r>
           <w:rPr>
             <w:rStyle w:val="Hyperlink"/>
@@ -105,135 +139,12 @@
           <w:bCs/>
         </w:rPr>
       </w:pPr>
-    </w:p>
-    <w:p>
-      <w:pPr>
-        <w:rPr>
-          <w:b/>
-          <w:bCs/>
-        </w:rPr>
-      </w:pPr>
-      <w:r>
-        <w:rPr>
-          <w:b/>
-          <w:bCs/>
-        </w:rPr>
-        <w:t>Video Editing sites</w:t>
-      </w:r>
-    </w:p>
-    <w:p>
-      <w:hyperlink r:id="rId9" w:history="1">
-        <w:r>
-          <w:rPr>
-            <w:rStyle w:val="Hyperlink"/>
-          </w:rPr>
-          <w:t>https://www.nchsoftware.com/videopad/index.html</w:t>
-        </w:r>
-      </w:hyperlink>
-    </w:p>
-    <w:p/>
-    <w:p>
       <w:hyperlink r:id="rId10" w:history="1">
         <w:r>
           <w:rPr>
             <w:rStyle w:val="Hyperlink"/>
           </w:rPr>
-          <w:t>https://fxhome.com/hitfilm-express?gclid=CjwKCAjwjqT5BRAPEiwAJlBuBR2joTf8yZ0timmK94o6Jy2HcGRz8NvgmzCEa9K5Bkfovf1u_m2ltxoCFrEQAvD_BwE</w:t>
-        </w:r>
-      </w:hyperlink>
-    </w:p>
-    <w:p>
-      <w:pPr>
-        <w:rPr>
-          <w:b/>
-          <w:bCs/>
-        </w:rPr>
-      </w:pPr>
-    </w:p>
-    <w:p>
-      <w:hyperlink r:id="rId11" w:history="1">
-        <w:r>
-          <w:rPr>
-            <w:rStyle w:val="Hyperlink"/>
-          </w:rPr>
-          <w:t>https://www.storyboardthat.com/</w:t>
-        </w:r>
-      </w:hyperlink>
-    </w:p>
-    <w:p/>
-    <w:p>
-      <w:hyperlink r:id="rId12" w:history="1">
-        <w:r>
-          <w:rPr>
-            <w:rStyle w:val="Hyperlink"/>
-          </w:rPr>
-          <w:t>https://www.blackmagicdesign.com/products/davinciresolve/</w:t>
-        </w:r>
-      </w:hyperlink>
-    </w:p>
-    <w:p/>
-    <w:p>
-      <w:pPr>
-        <w:rPr>
-          <w:b/>
-          <w:bCs/>
-        </w:rPr>
-      </w:pPr>
-      <w:r>
-        <w:rPr>
-          <w:b/>
-          <w:bCs/>
-        </w:rPr>
-        <w:t>Cool images websites</w:t>
-      </w:r>
-    </w:p>
-    <w:p>
-      <w:hyperlink r:id="rId13" w:history="1">
-        <w:r>
-          <w:rPr>
-            <w:rStyle w:val="Hyperlink"/>
-          </w:rPr>
-          <w:t>https://unsplash.com/</w:t>
-        </w:r>
-      </w:hyperlink>
-    </w:p>
-    <w:p>
-      <w:hyperlink r:id="rId14" w:history="1">
-        <w:r>
-          <w:rPr>
-            <w:rStyle w:val="Hyperlink"/>
-          </w:rPr>
-          <w:t>http://www.blankwebsite.com/</w:t>
-        </w:r>
-      </w:hyperlink>
-    </w:p>
-    <w:p>
-      <w:hyperlink r:id="rId15" w:history="1">
-        <w:r>
-          <w:rPr>
-            <w:rStyle w:val="Hyperlink"/>
-          </w:rPr>
-          <w:t>https://pixabay.com/</w:t>
-        </w:r>
-      </w:hyperlink>
-    </w:p>
-    <w:p>
-      <w:hyperlink r:id="rId16" w:history="1">
-        <w:r>
-          <w:rPr>
-            <w:rStyle w:val="Hyperlink"/>
-          </w:rPr>
-          <w:t>https://thenounproject.com/search/?q=</w:t>
-        </w:r>
-      </w:hyperlink>
-    </w:p>
-    <w:p>
-      <w:hyperlink r:id="rId17" w:history="1">
-        <w:r>
-          <w:rPr>
-            <w:rStyle w:val="Hyperlink"/>
-          </w:rPr>
-          <w:t>https://www.pexels.com/</w:t>
+          <w:t>https://smartwatches.org/learn/wearable-devices-for-pets-animals/</w:t>
         </w:r>
       </w:hyperlink>
     </w:p>
@@ -702,12 +613,23 @@
     <w:name w:val="Hyperlink"/>
     <w:basedOn w:val="DefaultParagraphFont"/>
     <w:uiPriority w:val="99"/>
-    <w:semiHidden/>
     <w:unhideWhenUsed/>
     <w:rsid w:val="000B191F"/>
     <w:rPr>
       <w:color w:val="0000FF"/>
       <w:u w:val="single"/>
+    </w:rPr>
+  </w:style>
+  <w:style w:type="character" w:styleId="UnresolvedMention">
+    <w:name w:val="Unresolved Mention"/>
+    <w:basedOn w:val="DefaultParagraphFont"/>
+    <w:uiPriority w:val="99"/>
+    <w:semiHidden/>
+    <w:unhideWhenUsed/>
+    <w:rsid w:val="0027529D"/>
+    <w:rPr>
+      <w:color w:val="605E5C"/>
+      <w:shd w:val="clear" w:color="auto" w:fill="E1DFDD"/>
     </w:rPr>
   </w:style>
 </w:styles>

</xml_diff>

<commit_message>
Styled your list of links..
</commit_message>
<xml_diff>
--- a/Joanne/handy notes and links page for reference.docx
+++ b/Joanne/handy notes and links page for reference.docx
@@ -1,44 +1,322 @@
 
 <file path=word/document.xml><?xml version="1.0" encoding="utf-8"?>
-<w:document xmlns:wpc="http://schemas.microsoft.com/office/word/2010/wordprocessingCanvas" xmlns:cx="http://schemas.microsoft.com/office/drawing/2014/chartex" xmlns:cx1="http://schemas.microsoft.com/office/drawing/2015/9/8/chartex" xmlns:cx2="http://schemas.microsoft.com/office/drawing/2015/10/21/chartex" xmlns:cx3="http://schemas.microsoft.com/office/drawing/2016/5/9/chartex" xmlns:cx4="http://schemas.microsoft.com/office/drawing/2016/5/10/chartex" xmlns:cx5="http://schemas.microsoft.com/office/drawing/2016/5/11/chartex" xmlns:cx6="http://schemas.microsoft.com/office/drawing/2016/5/12/chartex" xmlns:cx7="http://schemas.microsoft.com/office/drawing/2016/5/13/chartex" xmlns:cx8="http://schemas.microsoft.com/office/drawing/2016/5/14/chartex" xmlns:mc="http://schemas.openxmlformats.org/markup-compatibility/2006" xmlns:aink="http://schemas.microsoft.com/office/drawing/2016/ink" xmlns:am3d="http://schemas.microsoft.com/office/drawing/2017/model3d" xmlns:o="urn:schemas-microsoft-com:office:office" xmlns:r="http://schemas.openxmlformats.org/officeDocument/2006/relationships" xmlns:m="http://schemas.openxmlformats.org/officeDocument/2006/math" xmlns:v="urn:schemas-microsoft-com:vml" xmlns:wp14="http://schemas.microsoft.com/office/word/2010/wordprocessingDrawing" xmlns:wp="http://schemas.openxmlformats.org/drawingml/2006/wordprocessingDrawing" xmlns:w10="urn:schemas-microsoft-com:office:word" xmlns:w="http://schemas.openxmlformats.org/wordprocessingml/2006/main" xmlns:w14="http://schemas.microsoft.com/office/word/2010/wordml" xmlns:w15="http://schemas.microsoft.com/office/word/2012/wordml" xmlns:w16cid="http://schemas.microsoft.com/office/word/2016/wordml/cid" xmlns:w16se="http://schemas.microsoft.com/office/word/2015/wordml/symex" xmlns:wpg="http://schemas.microsoft.com/office/word/2010/wordprocessingGroup" xmlns:wpi="http://schemas.microsoft.com/office/word/2010/wordprocessingInk" xmlns:wne="http://schemas.microsoft.com/office/word/2006/wordml" xmlns:wps="http://schemas.microsoft.com/office/word/2010/wordprocessingShape" mc:Ignorable="w14 w15 w16se w16cid wp14">
+<w:document xmlns:wpc="http://schemas.microsoft.com/office/word/2010/wordprocessingCanvas" xmlns:cx="http://schemas.microsoft.com/office/drawing/2014/chartex" xmlns:cx1="http://schemas.microsoft.com/office/drawing/2015/9/8/chartex" xmlns:cx2="http://schemas.microsoft.com/office/drawing/2015/10/21/chartex" xmlns:cx3="http://schemas.microsoft.com/office/drawing/2016/5/9/chartex" xmlns:cx4="http://schemas.microsoft.com/office/drawing/2016/5/10/chartex" xmlns:cx5="http://schemas.microsoft.com/office/drawing/2016/5/11/chartex" xmlns:cx6="http://schemas.microsoft.com/office/drawing/2016/5/12/chartex" xmlns:cx7="http://schemas.microsoft.com/office/drawing/2016/5/13/chartex" xmlns:cx8="http://schemas.microsoft.com/office/drawing/2016/5/14/chartex" xmlns:mc="http://schemas.openxmlformats.org/markup-compatibility/2006" xmlns:aink="http://schemas.microsoft.com/office/drawing/2016/ink" xmlns:am3d="http://schemas.microsoft.com/office/drawing/2017/model3d" xmlns:o="urn:schemas-microsoft-com:office:office" xmlns:r="http://schemas.openxmlformats.org/officeDocument/2006/relationships" xmlns:m="http://schemas.openxmlformats.org/officeDocument/2006/math" xmlns:v="urn:schemas-microsoft-com:vml" xmlns:wp14="http://schemas.microsoft.com/office/word/2010/wordprocessingDrawing" xmlns:wp="http://schemas.openxmlformats.org/drawingml/2006/wordprocessingDrawing" xmlns:w10="urn:schemas-microsoft-com:office:word" xmlns:w="http://schemas.openxmlformats.org/wordprocessingml/2006/main" xmlns:w14="http://schemas.microsoft.com/office/word/2010/wordml" xmlns:w15="http://schemas.microsoft.com/office/word/2012/wordml" xmlns:w16cex="http://schemas.microsoft.com/office/word/2018/wordml/cex" xmlns:w16cid="http://schemas.microsoft.com/office/word/2016/wordml/cid" xmlns:w16="http://schemas.microsoft.com/office/word/2018/wordml" xmlns:w16se="http://schemas.microsoft.com/office/word/2015/wordml/symex" xmlns:wpg="http://schemas.microsoft.com/office/word/2010/wordprocessingGroup" xmlns:wpi="http://schemas.microsoft.com/office/word/2010/wordprocessingInk" xmlns:wne="http://schemas.microsoft.com/office/word/2006/wordml" xmlns:wps="http://schemas.microsoft.com/office/word/2010/wordprocessingShape" mc:Ignorable="w14 w15 w16se w16cid w16 w16cex wp14">
   <w:body>
     <w:p>
+      <w:pPr>
+        <w:pStyle w:val="Title"/>
+        <w:rPr>
+          <w:color w:val="000000" w:themeColor="text1"/>
+          <w:spacing w:val="0"/>
+          <w14:shadow w14:blurRad="38100" w14:dist="19050" w14:dir="2700000" w14:sx="100000" w14:sy="100000" w14:kx="0" w14:ky="0" w14:algn="tl">
+            <w14:schemeClr w14:val="dk1">
+              <w14:alpha w14:val="60000"/>
+            </w14:schemeClr>
+          </w14:shadow>
+          <w14:textOutline w14:w="0" w14:cap="flat" w14:cmpd="sng" w14:algn="ctr">
+            <w14:noFill/>
+            <w14:prstDash w14:val="solid"/>
+            <w14:round/>
+          </w14:textOutline>
+        </w:rPr>
+      </w:pPr>
       <w:r>
+        <w:rPr>
+          <w:color w:val="000000" w:themeColor="text1"/>
+          <w:spacing w:val="0"/>
+          <w14:shadow w14:blurRad="38100" w14:dist="19050" w14:dir="2700000" w14:sx="100000" w14:sy="100000" w14:kx="0" w14:ky="0" w14:algn="tl">
+            <w14:schemeClr w14:val="dk1">
+              <w14:alpha w14:val="60000"/>
+            </w14:schemeClr>
+          </w14:shadow>
+          <w14:textOutline w14:w="0" w14:cap="flat" w14:cmpd="sng" w14:algn="ctr">
+            <w14:noFill/>
+            <w14:prstDash w14:val="solid"/>
+            <w14:round/>
+          </w14:textOutline>
+        </w:rPr>
         <w:t>Notes Page for A3</w:t>
       </w:r>
     </w:p>
     <w:p>
+      <w:pPr>
+        <w:pStyle w:val="Heading1"/>
+      </w:pPr>
       <w:r>
+        <w:rPr>
+          <w14:reflection w14:blurRad="6350" w14:stA="53000" w14:stPos="0" w14:endA="300" w14:endPos="35500" w14:dist="0" w14:dir="5400000" w14:fadeDir="5400000" w14:sx="100000" w14:sy="-90000" w14:kx="0" w14:ky="0" w14:algn="bl"/>
+          <w14:textOutline w14:w="0" w14:cap="flat" w14:cmpd="sng" w14:algn="ctr">
+            <w14:noFill/>
+            <w14:prstDash w14:val="solid"/>
+            <w14:round/>
+          </w14:textOutline>
+          <w14:textFill>
+            <w14:gradFill>
+              <w14:gsLst>
+                <w14:gs w14:pos="0">
+                  <w14:schemeClr w14:val="accent5">
+                    <w14:lumMod w14:val="50000"/>
+                  </w14:schemeClr>
+                </w14:gs>
+                <w14:gs w14:pos="50000">
+                  <w14:schemeClr w14:val="accent5"/>
+                </w14:gs>
+                <w14:gs w14:pos="100000">
+                  <w14:schemeClr w14:val="accent5">
+                    <w14:lumMod w14:val="60000"/>
+                    <w14:lumOff w14:val="40000"/>
+                  </w14:schemeClr>
+                </w14:gs>
+              </w14:gsLst>
+              <w14:lin w14:ang="5400000" w14:scaled="0"/>
+            </w14:gradFill>
+          </w14:textFill>
+        </w:rPr>
         <w:t>Article Link</w:t>
       </w:r>
       <w:r>
+        <w:rPr>
+          <w14:reflection w14:blurRad="6350" w14:stA="53000" w14:stPos="0" w14:endA="300" w14:endPos="35500" w14:dist="0" w14:dir="5400000" w14:fadeDir="5400000" w14:sx="100000" w14:sy="-90000" w14:kx="0" w14:ky="0" w14:algn="bl"/>
+          <w14:textOutline w14:w="0" w14:cap="flat" w14:cmpd="sng" w14:algn="ctr">
+            <w14:noFill/>
+            <w14:prstDash w14:val="solid"/>
+            <w14:round/>
+          </w14:textOutline>
+          <w14:textFill>
+            <w14:gradFill>
+              <w14:gsLst>
+                <w14:gs w14:pos="0">
+                  <w14:schemeClr w14:val="accent5">
+                    <w14:lumMod w14:val="50000"/>
+                  </w14:schemeClr>
+                </w14:gs>
+                <w14:gs w14:pos="50000">
+                  <w14:schemeClr w14:val="accent5"/>
+                </w14:gs>
+                <w14:gs w14:pos="100000">
+                  <w14:schemeClr w14:val="accent5">
+                    <w14:lumMod w14:val="60000"/>
+                    <w14:lumOff w14:val="40000"/>
+                  </w14:schemeClr>
+                </w14:gs>
+              </w14:gsLst>
+              <w14:lin w14:ang="5400000" w14:scaled="0"/>
+            </w14:gradFill>
+          </w14:textFill>
+        </w:rPr>
         <w:t>s</w:t>
       </w:r>
       <w:r>
+        <w:rPr>
+          <w14:reflection w14:blurRad="6350" w14:stA="53000" w14:stPos="0" w14:endA="300" w14:endPos="35500" w14:dist="0" w14:dir="5400000" w14:fadeDir="5400000" w14:sx="100000" w14:sy="-90000" w14:kx="0" w14:ky="0" w14:algn="bl"/>
+          <w14:textOutline w14:w="0" w14:cap="flat" w14:cmpd="sng" w14:algn="ctr">
+            <w14:noFill/>
+            <w14:prstDash w14:val="solid"/>
+            <w14:round/>
+          </w14:textOutline>
+          <w14:textFill>
+            <w14:gradFill>
+              <w14:gsLst>
+                <w14:gs w14:pos="0">
+                  <w14:schemeClr w14:val="accent5">
+                    <w14:lumMod w14:val="50000"/>
+                  </w14:schemeClr>
+                </w14:gs>
+                <w14:gs w14:pos="50000">
+                  <w14:schemeClr w14:val="accent5"/>
+                </w14:gs>
+                <w14:gs w14:pos="100000">
+                  <w14:schemeClr w14:val="accent5">
+                    <w14:lumMod w14:val="60000"/>
+                    <w14:lumOff w14:val="40000"/>
+                  </w14:schemeClr>
+                </w14:gs>
+              </w14:gsLst>
+              <w14:lin w14:ang="5400000" w14:scaled="0"/>
+            </w14:gradFill>
+          </w14:textFill>
+        </w:rPr>
         <w:t>: Market Forecasts on wearable tech for animals</w:t>
+      </w:r>
+      <w:r>
+        <w:rPr>
+          <w14:reflection w14:blurRad="6350" w14:stA="53000" w14:stPos="0" w14:endA="300" w14:endPos="35500" w14:dist="0" w14:dir="5400000" w14:fadeDir="5400000" w14:sx="100000" w14:sy="-90000" w14:kx="0" w14:ky="0" w14:algn="bl"/>
+          <w14:textOutline w14:w="0" w14:cap="flat" w14:cmpd="sng" w14:algn="ctr">
+            <w14:noFill/>
+            <w14:prstDash w14:val="solid"/>
+            <w14:round/>
+          </w14:textOutline>
+          <w14:textFill>
+            <w14:gradFill>
+              <w14:gsLst>
+                <w14:gs w14:pos="0">
+                  <w14:schemeClr w14:val="accent5">
+                    <w14:lumMod w14:val="50000"/>
+                  </w14:schemeClr>
+                </w14:gs>
+                <w14:gs w14:pos="50000">
+                  <w14:schemeClr w14:val="accent5"/>
+                </w14:gs>
+                <w14:gs w14:pos="100000">
+                  <w14:schemeClr w14:val="accent5">
+                    <w14:lumMod w14:val="60000"/>
+                    <w14:lumOff w14:val="40000"/>
+                  </w14:schemeClr>
+                </w14:gs>
+              </w14:gsLst>
+              <w14:lin w14:ang="5400000" w14:scaled="0"/>
+            </w14:gradFill>
+          </w14:textFill>
+        </w:rPr>
+        <w:t>.</w:t>
+      </w:r>
+      <w:r>
+        <w:br/>
       </w:r>
     </w:p>
     <w:p>
-      <w:hyperlink r:id="rId4" w:history="1">
+      <w:pPr>
+        <w:pStyle w:val="Quote"/>
+        <w:ind w:left="0"/>
+        <w:jc w:val="left"/>
+        <w:rPr>
+          <w:i w:val="0"/>
+          <w:iCs w:val="0"/>
+          <w:color w:val="7F7F7F" w:themeColor="text1" w:themeTint="80"/>
+        </w:rPr>
+      </w:pPr>
+      <w:r>
+        <w:rPr>
+          <w:i w:val="0"/>
+          <w:iCs w:val="0"/>
+          <w:color w:val="7F7F7F" w:themeColor="text1" w:themeTint="80"/>
+        </w:rPr>
+        <w:t xml:space="preserve">The only thing </w:t>
+      </w:r>
+      <w:r>
+        <w:rPr>
+          <w:i w:val="0"/>
+          <w:iCs w:val="0"/>
+          <w:color w:val="7F7F7F" w:themeColor="text1" w:themeTint="80"/>
+        </w:rPr>
+        <w:t xml:space="preserve">I’m </w:t>
+      </w:r>
+      <w:r>
+        <w:rPr>
+          <w:i w:val="0"/>
+          <w:iCs w:val="0"/>
+          <w:color w:val="7F7F7F" w:themeColor="text1" w:themeTint="80"/>
+        </w:rPr>
+        <w:t xml:space="preserve">still not completely </w:t>
+      </w:r>
+      <w:r>
+        <w:rPr>
+          <w:i w:val="0"/>
+          <w:iCs w:val="0"/>
+          <w:color w:val="7F7F7F" w:themeColor="text1" w:themeTint="80"/>
+        </w:rPr>
+        <w:t>sure</w:t>
+      </w:r>
+      <w:r>
+        <w:rPr>
+          <w:i w:val="0"/>
+          <w:iCs w:val="0"/>
+          <w:color w:val="7F7F7F" w:themeColor="text1" w:themeTint="80"/>
+        </w:rPr>
+        <w:t xml:space="preserve"> of</w:t>
+      </w:r>
+      <w:r>
+        <w:rPr>
+          <w:i w:val="0"/>
+          <w:iCs w:val="0"/>
+          <w:color w:val="7F7F7F" w:themeColor="text1" w:themeTint="80"/>
+        </w:rPr>
+        <w:t xml:space="preserve"> with Github</w:t>
+      </w:r>
+      <w:r>
+        <w:rPr>
+          <w:i w:val="0"/>
+          <w:iCs w:val="0"/>
+          <w:color w:val="7F7F7F" w:themeColor="text1" w:themeTint="80"/>
+        </w:rPr>
+        <w:t>, is what to do when two people insist on changes to the same file that’re different, and both think their version of the content is better.</w:t>
+      </w:r>
+    </w:p>
+    <w:p>
+      <w:pPr>
+        <w:pStyle w:val="Quote"/>
+        <w:ind w:left="0"/>
+        <w:jc w:val="left"/>
+        <w:rPr>
+          <w:i w:val="0"/>
+          <w:iCs w:val="0"/>
+          <w:color w:val="7F7F7F" w:themeColor="text1" w:themeTint="80"/>
+        </w:rPr>
+      </w:pPr>
+      <w:r>
+        <w:rPr>
+          <w:i w:val="0"/>
+          <w:iCs w:val="0"/>
+          <w:color w:val="7F7F7F" w:themeColor="text1" w:themeTint="80"/>
+        </w:rPr>
+        <w:t>Here look, I’ll format it while I’m here...</w:t>
+      </w:r>
+      <w:r>
+        <w:rPr>
+          <w:i w:val="0"/>
+          <w:iCs w:val="0"/>
+          <w:color w:val="7F7F7F" w:themeColor="text1" w:themeTint="80"/>
+        </w:rPr>
+        <w:br/>
+      </w:r>
+    </w:p>
+    <w:p>
+      <w:pPr>
+        <w:pStyle w:val="ListParagraph"/>
+        <w:numPr>
+          <w:ilvl w:val="0"/>
+          <w:numId w:val="5"/>
+        </w:numPr>
+        <w:rPr>
+          <w:rStyle w:val="IntenseEmphasis"/>
+          <w:i w:val="0"/>
+          <w:iCs w:val="0"/>
+          <w:color w:val="9CC2E5" w:themeColor="accent5" w:themeTint="99"/>
+        </w:rPr>
+      </w:pPr>
+      <w:hyperlink r:id="rId5" w:history="1">
         <w:r>
           <w:rPr>
-            <w:rStyle w:val="Hyperlink"/>
+            <w:rStyle w:val="IntenseEmphasis"/>
+            <w:i w:val="0"/>
+            <w:iCs w:val="0"/>
+            <w:color w:val="9CC2E5" w:themeColor="accent5" w:themeTint="99"/>
           </w:rPr>
           <w:t>https://www.idtechex.com/en/research-report/wearable-technology-for-animals-2015-2025-technologies-markets-forecasts/391</w:t>
         </w:r>
       </w:hyperlink>
     </w:p>
-    <w:p/>
     <w:p>
       <w:pPr>
-        <w:rPr>
-          <w:rStyle w:val="Hyperlink"/>
-        </w:rPr>
-      </w:pPr>
-      <w:hyperlink r:id="rId5" w:history="1">
+        <w:pStyle w:val="ListParagraph"/>
+        <w:numPr>
+          <w:ilvl w:val="0"/>
+          <w:numId w:val="5"/>
+        </w:numPr>
+        <w:rPr>
+          <w:rStyle w:val="IntenseEmphasis"/>
+          <w:i w:val="0"/>
+          <w:iCs w:val="0"/>
+          <w:color w:val="9CC2E5" w:themeColor="accent5" w:themeTint="99"/>
+        </w:rPr>
+      </w:pPr>
+      <w:hyperlink r:id="rId6" w:history="1">
         <w:r>
           <w:rPr>
-            <w:rStyle w:val="Hyperlink"/>
+            <w:rStyle w:val="IntenseEmphasis"/>
+            <w:i w:val="0"/>
+            <w:iCs w:val="0"/>
+            <w:color w:val="9CC2E5" w:themeColor="accent5" w:themeTint="99"/>
           </w:rPr>
           <w:t>https://www.fierceelectronics.com/components/wearable-technology-for-animals-a-2-6bn-market-worth-watching</w:t>
         </w:r>
@@ -46,27 +324,51 @@
     </w:p>
     <w:p>
       <w:pPr>
-        <w:rPr>
-          <w:rStyle w:val="Hyperlink"/>
-        </w:rPr>
-      </w:pPr>
-    </w:p>
-    <w:p>
-      <w:hyperlink r:id="rId6" w:history="1">
+        <w:pStyle w:val="ListParagraph"/>
+        <w:numPr>
+          <w:ilvl w:val="0"/>
+          <w:numId w:val="5"/>
+        </w:numPr>
+        <w:rPr>
+          <w:rStyle w:val="IntenseEmphasis"/>
+          <w:i w:val="0"/>
+          <w:iCs w:val="0"/>
+          <w:color w:val="9CC2E5" w:themeColor="accent5" w:themeTint="99"/>
+        </w:rPr>
+      </w:pPr>
+      <w:hyperlink r:id="rId7" w:history="1">
         <w:r>
           <w:rPr>
-            <w:rStyle w:val="Hyperlink"/>
+            <w:rStyle w:val="IntenseEmphasis"/>
+            <w:i w:val="0"/>
+            <w:iCs w:val="0"/>
+            <w:color w:val="9CC2E5" w:themeColor="accent5" w:themeTint="99"/>
           </w:rPr>
           <w:t>https://www.grandviewresearch.com/industry-analysis/pet-wearable-market</w:t>
         </w:r>
       </w:hyperlink>
     </w:p>
-    <w:p/>
     <w:p>
-      <w:hyperlink r:id="rId7" w:history="1">
+      <w:pPr>
+        <w:pStyle w:val="ListParagraph"/>
+        <w:numPr>
+          <w:ilvl w:val="0"/>
+          <w:numId w:val="5"/>
+        </w:numPr>
+        <w:rPr>
+          <w:rStyle w:val="IntenseEmphasis"/>
+          <w:b/>
+          <w:bCs/>
+          <w:color w:val="9CC2E5" w:themeColor="accent5" w:themeTint="99"/>
+        </w:rPr>
+      </w:pPr>
+      <w:hyperlink r:id="rId8" w:history="1">
         <w:r>
           <w:rPr>
-            <w:rStyle w:val="Hyperlink"/>
+            <w:rStyle w:val="IntenseEmphasis"/>
+            <w:i w:val="0"/>
+            <w:iCs w:val="0"/>
+            <w:color w:val="9CC2E5" w:themeColor="accent5" w:themeTint="99"/>
           </w:rPr>
           <w:t>https://www.vettimes.co.uk/news/rsa-invests-in-wearable-technology-firm/</w:t>
         </w:r>
@@ -74,51 +376,175 @@
     </w:p>
     <w:p>
       <w:pPr>
+        <w:pStyle w:val="ListParagraph"/>
+        <w:numPr>
+          <w:ilvl w:val="0"/>
+          <w:numId w:val="5"/>
+        </w:numPr>
         <w:rPr>
           <w:b/>
           <w:bCs/>
-        </w:rPr>
-      </w:pPr>
-      <w:bookmarkStart w:id="0" w:name="_GoBack"/>
+          <w:i/>
+          <w:iCs/>
+          <w:color w:val="9CC2E5" w:themeColor="accent5" w:themeTint="99"/>
+        </w:rPr>
+      </w:pPr>
+      <w:r>
+        <w:rPr>
+          <w:rStyle w:val="IntenseEmphasis"/>
+          <w:i w:val="0"/>
+          <w:iCs w:val="0"/>
+          <w:color w:val="9CC2E5" w:themeColor="accent5" w:themeTint="99"/>
+        </w:rPr>
+        <w:t>*…</w:t>
+      </w:r>
     </w:p>
-    <w:bookmarkEnd w:id="0"/>
     <w:p>
       <w:pPr>
-        <w:rPr>
-          <w:b/>
-          <w:bCs/>
+        <w:pStyle w:val="Heading1"/>
+        <w:rPr>
+          <w14:reflection w14:blurRad="6350" w14:stA="53000" w14:stPos="0" w14:endA="300" w14:endPos="35500" w14:dist="0" w14:dir="5400000" w14:fadeDir="5400000" w14:sx="100000" w14:sy="-90000" w14:kx="0" w14:ky="0" w14:algn="bl"/>
+          <w14:textOutline w14:w="0" w14:cap="flat" w14:cmpd="sng" w14:algn="ctr">
+            <w14:noFill/>
+            <w14:prstDash w14:val="solid"/>
+            <w14:round/>
+          </w14:textOutline>
+          <w14:textFill>
+            <w14:gradFill>
+              <w14:gsLst>
+                <w14:gs w14:pos="0">
+                  <w14:schemeClr w14:val="accent5">
+                    <w14:lumMod w14:val="50000"/>
+                  </w14:schemeClr>
+                </w14:gs>
+                <w14:gs w14:pos="50000">
+                  <w14:schemeClr w14:val="accent5"/>
+                </w14:gs>
+                <w14:gs w14:pos="100000">
+                  <w14:schemeClr w14:val="accent5">
+                    <w14:lumMod w14:val="60000"/>
+                    <w14:lumOff w14:val="40000"/>
+                  </w14:schemeClr>
+                </w14:gs>
+              </w14:gsLst>
+              <w14:lin w14:ang="5400000" w14:scaled="0"/>
+            </w14:gradFill>
+          </w14:textFill>
         </w:rPr>
       </w:pPr>
       <w:r>
         <w:rPr>
-          <w:b/>
-          <w:bCs/>
+          <w14:reflection w14:blurRad="6350" w14:stA="53000" w14:stPos="0" w14:endA="300" w14:endPos="35500" w14:dist="0" w14:dir="5400000" w14:fadeDir="5400000" w14:sx="100000" w14:sy="-90000" w14:kx="0" w14:ky="0" w14:algn="bl"/>
+          <w14:textOutline w14:w="0" w14:cap="flat" w14:cmpd="sng" w14:algn="ctr">
+            <w14:noFill/>
+            <w14:prstDash w14:val="solid"/>
+            <w14:round/>
+          </w14:textOutline>
+          <w14:textFill>
+            <w14:gradFill>
+              <w14:gsLst>
+                <w14:gs w14:pos="0">
+                  <w14:schemeClr w14:val="accent5">
+                    <w14:lumMod w14:val="50000"/>
+                  </w14:schemeClr>
+                </w14:gs>
+                <w14:gs w14:pos="50000">
+                  <w14:schemeClr w14:val="accent5"/>
+                </w14:gs>
+                <w14:gs w14:pos="100000">
+                  <w14:schemeClr w14:val="accent5">
+                    <w14:lumMod w14:val="60000"/>
+                    <w14:lumOff w14:val="40000"/>
+                  </w14:schemeClr>
+                </w14:gs>
+              </w14:gsLst>
+              <w14:lin w14:ang="5400000" w14:scaled="0"/>
+            </w14:gradFill>
+          </w14:textFill>
         </w:rPr>
         <w:t xml:space="preserve">The </w:t>
       </w:r>
       <w:r>
         <w:rPr>
-          <w:b/>
-          <w:bCs/>
+          <w14:reflection w14:blurRad="6350" w14:stA="53000" w14:stPos="0" w14:endA="300" w14:endPos="35500" w14:dist="0" w14:dir="5400000" w14:fadeDir="5400000" w14:sx="100000" w14:sy="-90000" w14:kx="0" w14:ky="0" w14:algn="bl"/>
+          <w14:textOutline w14:w="0" w14:cap="flat" w14:cmpd="sng" w14:algn="ctr">
+            <w14:noFill/>
+            <w14:prstDash w14:val="solid"/>
+            <w14:round/>
+          </w14:textOutline>
+          <w14:textFill>
+            <w14:gradFill>
+              <w14:gsLst>
+                <w14:gs w14:pos="0">
+                  <w14:schemeClr w14:val="accent5">
+                    <w14:lumMod w14:val="50000"/>
+                  </w14:schemeClr>
+                </w14:gs>
+                <w14:gs w14:pos="50000">
+                  <w14:schemeClr w14:val="accent5"/>
+                </w14:gs>
+                <w14:gs w14:pos="100000">
+                  <w14:schemeClr w14:val="accent5">
+                    <w14:lumMod w14:val="60000"/>
+                    <w14:lumOff w14:val="40000"/>
+                  </w14:schemeClr>
+                </w14:gs>
+              </w14:gsLst>
+              <w14:lin w14:ang="5400000" w14:scaled="0"/>
+            </w14:gradFill>
+          </w14:textFill>
         </w:rPr>
         <w:t>Competition</w:t>
       </w:r>
     </w:p>
+    <w:p/>
     <w:p>
-      <w:hyperlink r:id="rId8" w:history="1">
+      <w:pPr>
+        <w:pStyle w:val="ListParagraph"/>
+        <w:numPr>
+          <w:ilvl w:val="0"/>
+          <w:numId w:val="4"/>
+        </w:numPr>
+        <w:rPr>
+          <w:rStyle w:val="IntenseEmphasis"/>
+          <w:i w:val="0"/>
+          <w:iCs w:val="0"/>
+          <w:color w:val="9CC2E5" w:themeColor="accent5" w:themeTint="99"/>
+        </w:rPr>
+      </w:pPr>
+      <w:hyperlink r:id="rId9" w:history="1">
         <w:r>
           <w:rPr>
-            <w:rStyle w:val="Hyperlink"/>
+            <w:rStyle w:val="IntenseEmphasis"/>
+            <w:i w:val="0"/>
+            <w:iCs w:val="0"/>
+            <w:color w:val="9CC2E5" w:themeColor="accent5" w:themeTint="99"/>
           </w:rPr>
           <w:t>https://www.pitpat.com/</w:t>
         </w:r>
       </w:hyperlink>
     </w:p>
     <w:p>
-      <w:hyperlink r:id="rId9" w:history="1">
+      <w:pPr>
+        <w:pStyle w:val="ListParagraph"/>
+        <w:numPr>
+          <w:ilvl w:val="0"/>
+          <w:numId w:val="4"/>
+        </w:numPr>
+        <w:rPr>
+          <w:rStyle w:val="IntenseEmphasis"/>
+          <w:i w:val="0"/>
+          <w:iCs w:val="0"/>
+          <w:color w:val="9CC2E5" w:themeColor="accent5" w:themeTint="99"/>
+        </w:rPr>
+      </w:pPr>
+      <w:hyperlink r:id="rId10" w:history="1">
         <w:r>
           <w:rPr>
-            <w:rStyle w:val="Hyperlink"/>
+            <w:rStyle w:val="IntenseEmphasis"/>
+            <w:i w:val="0"/>
+            <w:iCs w:val="0"/>
+            <w:color w:val="9CC2E5" w:themeColor="accent5" w:themeTint="99"/>
           </w:rPr>
           <w:t>https://www.wareable.com/wearable-tech/the-best-pet-wearables-trackers-and-gps-for-dogs-cats-and-more</w:t>
         </w:r>
@@ -126,23 +552,25 @@
     </w:p>
     <w:p>
       <w:pPr>
-        <w:rPr>
-          <w:b/>
-          <w:bCs/>
-        </w:rPr>
-      </w:pPr>
-    </w:p>
-    <w:p>
-      <w:pPr>
-        <w:rPr>
-          <w:b/>
-          <w:bCs/>
-        </w:rPr>
-      </w:pPr>
-      <w:hyperlink r:id="rId10" w:history="1">
+        <w:pStyle w:val="ListParagraph"/>
+        <w:numPr>
+          <w:ilvl w:val="0"/>
+          <w:numId w:val="4"/>
+        </w:numPr>
+        <w:rPr>
+          <w:rStyle w:val="IntenseEmphasis"/>
+          <w:i w:val="0"/>
+          <w:iCs w:val="0"/>
+          <w:color w:val="9CC2E5" w:themeColor="accent5" w:themeTint="99"/>
+        </w:rPr>
+      </w:pPr>
+      <w:hyperlink r:id="rId11" w:history="1">
         <w:r>
           <w:rPr>
-            <w:rStyle w:val="Hyperlink"/>
+            <w:rStyle w:val="IntenseEmphasis"/>
+            <w:i w:val="0"/>
+            <w:iCs w:val="0"/>
+            <w:color w:val="9CC2E5" w:themeColor="accent5" w:themeTint="99"/>
           </w:rPr>
           <w:t>https://smartwatches.org/learn/wearable-devices-for-pets-animals/</w:t>
         </w:r>
@@ -150,28 +578,59 @@
     </w:p>
     <w:p>
       <w:pPr>
+        <w:pStyle w:val="ListParagraph"/>
+        <w:numPr>
+          <w:ilvl w:val="0"/>
+          <w:numId w:val="4"/>
+        </w:numPr>
+        <w:rPr>
+          <w:rStyle w:val="IntenseEmphasis"/>
+          <w:i w:val="0"/>
+          <w:iCs w:val="0"/>
+          <w:color w:val="9CC2E5" w:themeColor="accent5" w:themeTint="99"/>
+        </w:rPr>
+      </w:pPr>
+      <w:r>
+        <w:rPr>
+          <w:rStyle w:val="IntenseEmphasis"/>
+          <w:i w:val="0"/>
+          <w:iCs w:val="0"/>
+          <w:color w:val="9CC2E5" w:themeColor="accent5" w:themeTint="99"/>
+        </w:rPr>
+        <w:t>*…</w:t>
+      </w:r>
+    </w:p>
+    <w:p>
+      <w:pPr>
         <w:rPr>
           <w:b/>
           <w:bCs/>
         </w:rPr>
       </w:pPr>
-    </w:p>
-    <w:p/>
-    <w:p>
-      <w:pPr>
+      <w:r>
+        <w:rPr>
+          <w:rStyle w:val="QuoteChar"/>
+          <w:i w:val="0"/>
+          <w:iCs w:val="0"/>
+          <w:color w:val="7F7F7F" w:themeColor="text1" w:themeTint="80"/>
+        </w:rPr>
+        <w:t>There, you, go</w:t>
+      </w:r>
+      <w:r>
         <w:rPr>
           <w:b/>
           <w:bCs/>
-        </w:rPr>
-      </w:pPr>
-    </w:p>
-    <w:p>
-      <w:pPr>
+          <w:color w:val="7F7F7F" w:themeColor="text1" w:themeTint="80"/>
+        </w:rPr>
+        <w:t xml:space="preserve"> </w:t>
+      </w:r>
+      <w:r>
         <w:rPr>
           <w:b/>
           <w:bCs/>
         </w:rPr>
-      </w:pPr>
+        <w:t>8)</w:t>
+      </w:r>
     </w:p>
     <w:sectPr>
       <w:pgSz w:w="11906" w:h="16838"/>
@@ -183,8 +642,593 @@
 </w:document>
 </file>
 
+<file path=word/numbering.xml><?xml version="1.0" encoding="utf-8"?>
+<w:numbering xmlns:wpc="http://schemas.microsoft.com/office/word/2010/wordprocessingCanvas" xmlns:cx="http://schemas.microsoft.com/office/drawing/2014/chartex" xmlns:cx1="http://schemas.microsoft.com/office/drawing/2015/9/8/chartex" xmlns:cx2="http://schemas.microsoft.com/office/drawing/2015/10/21/chartex" xmlns:cx3="http://schemas.microsoft.com/office/drawing/2016/5/9/chartex" xmlns:cx4="http://schemas.microsoft.com/office/drawing/2016/5/10/chartex" xmlns:cx5="http://schemas.microsoft.com/office/drawing/2016/5/11/chartex" xmlns:cx6="http://schemas.microsoft.com/office/drawing/2016/5/12/chartex" xmlns:cx7="http://schemas.microsoft.com/office/drawing/2016/5/13/chartex" xmlns:cx8="http://schemas.microsoft.com/office/drawing/2016/5/14/chartex" xmlns:mc="http://schemas.openxmlformats.org/markup-compatibility/2006" xmlns:aink="http://schemas.microsoft.com/office/drawing/2016/ink" xmlns:am3d="http://schemas.microsoft.com/office/drawing/2017/model3d" xmlns:o="urn:schemas-microsoft-com:office:office" xmlns:r="http://schemas.openxmlformats.org/officeDocument/2006/relationships" xmlns:m="http://schemas.openxmlformats.org/officeDocument/2006/math" xmlns:v="urn:schemas-microsoft-com:vml" xmlns:wp14="http://schemas.microsoft.com/office/word/2010/wordprocessingDrawing" xmlns:wp="http://schemas.openxmlformats.org/drawingml/2006/wordprocessingDrawing" xmlns:w10="urn:schemas-microsoft-com:office:word" xmlns:w="http://schemas.openxmlformats.org/wordprocessingml/2006/main" xmlns:w14="http://schemas.microsoft.com/office/word/2010/wordml" xmlns:w15="http://schemas.microsoft.com/office/word/2012/wordml" xmlns:w16cex="http://schemas.microsoft.com/office/word/2018/wordml/cex" xmlns:w16cid="http://schemas.microsoft.com/office/word/2016/wordml/cid" xmlns:w16="http://schemas.microsoft.com/office/word/2018/wordml" xmlns:w16se="http://schemas.microsoft.com/office/word/2015/wordml/symex" xmlns:wpg="http://schemas.microsoft.com/office/word/2010/wordprocessingGroup" xmlns:wpi="http://schemas.microsoft.com/office/word/2010/wordprocessingInk" xmlns:wne="http://schemas.microsoft.com/office/word/2006/wordml" xmlns:wps="http://schemas.microsoft.com/office/word/2010/wordprocessingShape" mc:Ignorable="w14 w15 w16se w16cid w16 w16cex wp14">
+  <w:abstractNum w:abstractNumId="0" w15:restartNumberingAfterBreak="0">
+    <w:nsid w:val="003649AD"/>
+    <w:multiLevelType w:val="hybridMultilevel"/>
+    <w:tmpl w:val="4B4C2FEC"/>
+    <w:lvl w:ilvl="0" w:tplc="0C090001">
+      <w:start w:val="1"/>
+      <w:numFmt w:val="bullet"/>
+      <w:lvlText w:val=""/>
+      <w:lvlJc w:val="left"/>
+      <w:pPr>
+        <w:ind w:left="1440" w:hanging="360"/>
+      </w:pPr>
+      <w:rPr>
+        <w:rFonts w:ascii="Symbol" w:hAnsi="Symbol" w:hint="default"/>
+      </w:rPr>
+    </w:lvl>
+    <w:lvl w:ilvl="1" w:tplc="0C090003" w:tentative="1">
+      <w:start w:val="1"/>
+      <w:numFmt w:val="bullet"/>
+      <w:lvlText w:val="o"/>
+      <w:lvlJc w:val="left"/>
+      <w:pPr>
+        <w:ind w:left="2160" w:hanging="360"/>
+      </w:pPr>
+      <w:rPr>
+        <w:rFonts w:ascii="Courier New" w:hAnsi="Courier New" w:cs="Courier New" w:hint="default"/>
+      </w:rPr>
+    </w:lvl>
+    <w:lvl w:ilvl="2" w:tplc="0C090005" w:tentative="1">
+      <w:start w:val="1"/>
+      <w:numFmt w:val="bullet"/>
+      <w:lvlText w:val=""/>
+      <w:lvlJc w:val="left"/>
+      <w:pPr>
+        <w:ind w:left="2880" w:hanging="360"/>
+      </w:pPr>
+      <w:rPr>
+        <w:rFonts w:ascii="Wingdings" w:hAnsi="Wingdings" w:hint="default"/>
+      </w:rPr>
+    </w:lvl>
+    <w:lvl w:ilvl="3" w:tplc="0C090001" w:tentative="1">
+      <w:start w:val="1"/>
+      <w:numFmt w:val="bullet"/>
+      <w:lvlText w:val=""/>
+      <w:lvlJc w:val="left"/>
+      <w:pPr>
+        <w:ind w:left="3600" w:hanging="360"/>
+      </w:pPr>
+      <w:rPr>
+        <w:rFonts w:ascii="Symbol" w:hAnsi="Symbol" w:hint="default"/>
+      </w:rPr>
+    </w:lvl>
+    <w:lvl w:ilvl="4" w:tplc="0C090003" w:tentative="1">
+      <w:start w:val="1"/>
+      <w:numFmt w:val="bullet"/>
+      <w:lvlText w:val="o"/>
+      <w:lvlJc w:val="left"/>
+      <w:pPr>
+        <w:ind w:left="4320" w:hanging="360"/>
+      </w:pPr>
+      <w:rPr>
+        <w:rFonts w:ascii="Courier New" w:hAnsi="Courier New" w:cs="Courier New" w:hint="default"/>
+      </w:rPr>
+    </w:lvl>
+    <w:lvl w:ilvl="5" w:tplc="0C090005" w:tentative="1">
+      <w:start w:val="1"/>
+      <w:numFmt w:val="bullet"/>
+      <w:lvlText w:val=""/>
+      <w:lvlJc w:val="left"/>
+      <w:pPr>
+        <w:ind w:left="5040" w:hanging="360"/>
+      </w:pPr>
+      <w:rPr>
+        <w:rFonts w:ascii="Wingdings" w:hAnsi="Wingdings" w:hint="default"/>
+      </w:rPr>
+    </w:lvl>
+    <w:lvl w:ilvl="6" w:tplc="0C090001" w:tentative="1">
+      <w:start w:val="1"/>
+      <w:numFmt w:val="bullet"/>
+      <w:lvlText w:val=""/>
+      <w:lvlJc w:val="left"/>
+      <w:pPr>
+        <w:ind w:left="5760" w:hanging="360"/>
+      </w:pPr>
+      <w:rPr>
+        <w:rFonts w:ascii="Symbol" w:hAnsi="Symbol" w:hint="default"/>
+      </w:rPr>
+    </w:lvl>
+    <w:lvl w:ilvl="7" w:tplc="0C090003" w:tentative="1">
+      <w:start w:val="1"/>
+      <w:numFmt w:val="bullet"/>
+      <w:lvlText w:val="o"/>
+      <w:lvlJc w:val="left"/>
+      <w:pPr>
+        <w:ind w:left="6480" w:hanging="360"/>
+      </w:pPr>
+      <w:rPr>
+        <w:rFonts w:ascii="Courier New" w:hAnsi="Courier New" w:cs="Courier New" w:hint="default"/>
+      </w:rPr>
+    </w:lvl>
+    <w:lvl w:ilvl="8" w:tplc="0C090005" w:tentative="1">
+      <w:start w:val="1"/>
+      <w:numFmt w:val="bullet"/>
+      <w:lvlText w:val=""/>
+      <w:lvlJc w:val="left"/>
+      <w:pPr>
+        <w:ind w:left="7200" w:hanging="360"/>
+      </w:pPr>
+      <w:rPr>
+        <w:rFonts w:ascii="Wingdings" w:hAnsi="Wingdings" w:hint="default"/>
+      </w:rPr>
+    </w:lvl>
+  </w:abstractNum>
+  <w:abstractNum w:abstractNumId="1" w15:restartNumberingAfterBreak="0">
+    <w:nsid w:val="0FF268BD"/>
+    <w:multiLevelType w:val="hybridMultilevel"/>
+    <w:tmpl w:val="B4D6217E"/>
+    <w:lvl w:ilvl="0" w:tplc="0C09000D">
+      <w:start w:val="1"/>
+      <w:numFmt w:val="bullet"/>
+      <w:lvlText w:val=""/>
+      <w:lvlJc w:val="left"/>
+      <w:pPr>
+        <w:ind w:left="720" w:hanging="360"/>
+      </w:pPr>
+      <w:rPr>
+        <w:rFonts w:ascii="Wingdings" w:hAnsi="Wingdings" w:hint="default"/>
+      </w:rPr>
+    </w:lvl>
+    <w:lvl w:ilvl="1" w:tplc="0C090003" w:tentative="1">
+      <w:start w:val="1"/>
+      <w:numFmt w:val="bullet"/>
+      <w:lvlText w:val="o"/>
+      <w:lvlJc w:val="left"/>
+      <w:pPr>
+        <w:ind w:left="1440" w:hanging="360"/>
+      </w:pPr>
+      <w:rPr>
+        <w:rFonts w:ascii="Courier New" w:hAnsi="Courier New" w:cs="Courier New" w:hint="default"/>
+      </w:rPr>
+    </w:lvl>
+    <w:lvl w:ilvl="2" w:tplc="0C090005" w:tentative="1">
+      <w:start w:val="1"/>
+      <w:numFmt w:val="bullet"/>
+      <w:lvlText w:val=""/>
+      <w:lvlJc w:val="left"/>
+      <w:pPr>
+        <w:ind w:left="2160" w:hanging="360"/>
+      </w:pPr>
+      <w:rPr>
+        <w:rFonts w:ascii="Wingdings" w:hAnsi="Wingdings" w:hint="default"/>
+      </w:rPr>
+    </w:lvl>
+    <w:lvl w:ilvl="3" w:tplc="0C090001" w:tentative="1">
+      <w:start w:val="1"/>
+      <w:numFmt w:val="bullet"/>
+      <w:lvlText w:val=""/>
+      <w:lvlJc w:val="left"/>
+      <w:pPr>
+        <w:ind w:left="2880" w:hanging="360"/>
+      </w:pPr>
+      <w:rPr>
+        <w:rFonts w:ascii="Symbol" w:hAnsi="Symbol" w:hint="default"/>
+      </w:rPr>
+    </w:lvl>
+    <w:lvl w:ilvl="4" w:tplc="0C090003" w:tentative="1">
+      <w:start w:val="1"/>
+      <w:numFmt w:val="bullet"/>
+      <w:lvlText w:val="o"/>
+      <w:lvlJc w:val="left"/>
+      <w:pPr>
+        <w:ind w:left="3600" w:hanging="360"/>
+      </w:pPr>
+      <w:rPr>
+        <w:rFonts w:ascii="Courier New" w:hAnsi="Courier New" w:cs="Courier New" w:hint="default"/>
+      </w:rPr>
+    </w:lvl>
+    <w:lvl w:ilvl="5" w:tplc="0C090005" w:tentative="1">
+      <w:start w:val="1"/>
+      <w:numFmt w:val="bullet"/>
+      <w:lvlText w:val=""/>
+      <w:lvlJc w:val="left"/>
+      <w:pPr>
+        <w:ind w:left="4320" w:hanging="360"/>
+      </w:pPr>
+      <w:rPr>
+        <w:rFonts w:ascii="Wingdings" w:hAnsi="Wingdings" w:hint="default"/>
+      </w:rPr>
+    </w:lvl>
+    <w:lvl w:ilvl="6" w:tplc="0C090001" w:tentative="1">
+      <w:start w:val="1"/>
+      <w:numFmt w:val="bullet"/>
+      <w:lvlText w:val=""/>
+      <w:lvlJc w:val="left"/>
+      <w:pPr>
+        <w:ind w:left="5040" w:hanging="360"/>
+      </w:pPr>
+      <w:rPr>
+        <w:rFonts w:ascii="Symbol" w:hAnsi="Symbol" w:hint="default"/>
+      </w:rPr>
+    </w:lvl>
+    <w:lvl w:ilvl="7" w:tplc="0C090003" w:tentative="1">
+      <w:start w:val="1"/>
+      <w:numFmt w:val="bullet"/>
+      <w:lvlText w:val="o"/>
+      <w:lvlJc w:val="left"/>
+      <w:pPr>
+        <w:ind w:left="5760" w:hanging="360"/>
+      </w:pPr>
+      <w:rPr>
+        <w:rFonts w:ascii="Courier New" w:hAnsi="Courier New" w:cs="Courier New" w:hint="default"/>
+      </w:rPr>
+    </w:lvl>
+    <w:lvl w:ilvl="8" w:tplc="0C090005" w:tentative="1">
+      <w:start w:val="1"/>
+      <w:numFmt w:val="bullet"/>
+      <w:lvlText w:val=""/>
+      <w:lvlJc w:val="left"/>
+      <w:pPr>
+        <w:ind w:left="6480" w:hanging="360"/>
+      </w:pPr>
+      <w:rPr>
+        <w:rFonts w:ascii="Wingdings" w:hAnsi="Wingdings" w:hint="default"/>
+      </w:rPr>
+    </w:lvl>
+  </w:abstractNum>
+  <w:abstractNum w:abstractNumId="2" w15:restartNumberingAfterBreak="0">
+    <w:nsid w:val="3F5C7D65"/>
+    <w:multiLevelType w:val="hybridMultilevel"/>
+    <w:tmpl w:val="ADDAFB88"/>
+    <w:lvl w:ilvl="0" w:tplc="0C090001">
+      <w:start w:val="1"/>
+      <w:numFmt w:val="bullet"/>
+      <w:lvlText w:val=""/>
+      <w:lvlJc w:val="left"/>
+      <w:pPr>
+        <w:ind w:left="1440" w:hanging="360"/>
+      </w:pPr>
+      <w:rPr>
+        <w:rFonts w:ascii="Symbol" w:hAnsi="Symbol" w:hint="default"/>
+      </w:rPr>
+    </w:lvl>
+    <w:lvl w:ilvl="1" w:tplc="0C090003" w:tentative="1">
+      <w:start w:val="1"/>
+      <w:numFmt w:val="bullet"/>
+      <w:lvlText w:val="o"/>
+      <w:lvlJc w:val="left"/>
+      <w:pPr>
+        <w:ind w:left="2160" w:hanging="360"/>
+      </w:pPr>
+      <w:rPr>
+        <w:rFonts w:ascii="Courier New" w:hAnsi="Courier New" w:cs="Courier New" w:hint="default"/>
+      </w:rPr>
+    </w:lvl>
+    <w:lvl w:ilvl="2" w:tplc="0C090005" w:tentative="1">
+      <w:start w:val="1"/>
+      <w:numFmt w:val="bullet"/>
+      <w:lvlText w:val=""/>
+      <w:lvlJc w:val="left"/>
+      <w:pPr>
+        <w:ind w:left="2880" w:hanging="360"/>
+      </w:pPr>
+      <w:rPr>
+        <w:rFonts w:ascii="Wingdings" w:hAnsi="Wingdings" w:hint="default"/>
+      </w:rPr>
+    </w:lvl>
+    <w:lvl w:ilvl="3" w:tplc="0C090001" w:tentative="1">
+      <w:start w:val="1"/>
+      <w:numFmt w:val="bullet"/>
+      <w:lvlText w:val=""/>
+      <w:lvlJc w:val="left"/>
+      <w:pPr>
+        <w:ind w:left="3600" w:hanging="360"/>
+      </w:pPr>
+      <w:rPr>
+        <w:rFonts w:ascii="Symbol" w:hAnsi="Symbol" w:hint="default"/>
+      </w:rPr>
+    </w:lvl>
+    <w:lvl w:ilvl="4" w:tplc="0C090003" w:tentative="1">
+      <w:start w:val="1"/>
+      <w:numFmt w:val="bullet"/>
+      <w:lvlText w:val="o"/>
+      <w:lvlJc w:val="left"/>
+      <w:pPr>
+        <w:ind w:left="4320" w:hanging="360"/>
+      </w:pPr>
+      <w:rPr>
+        <w:rFonts w:ascii="Courier New" w:hAnsi="Courier New" w:cs="Courier New" w:hint="default"/>
+      </w:rPr>
+    </w:lvl>
+    <w:lvl w:ilvl="5" w:tplc="0C090005" w:tentative="1">
+      <w:start w:val="1"/>
+      <w:numFmt w:val="bullet"/>
+      <w:lvlText w:val=""/>
+      <w:lvlJc w:val="left"/>
+      <w:pPr>
+        <w:ind w:left="5040" w:hanging="360"/>
+      </w:pPr>
+      <w:rPr>
+        <w:rFonts w:ascii="Wingdings" w:hAnsi="Wingdings" w:hint="default"/>
+      </w:rPr>
+    </w:lvl>
+    <w:lvl w:ilvl="6" w:tplc="0C090001" w:tentative="1">
+      <w:start w:val="1"/>
+      <w:numFmt w:val="bullet"/>
+      <w:lvlText w:val=""/>
+      <w:lvlJc w:val="left"/>
+      <w:pPr>
+        <w:ind w:left="5760" w:hanging="360"/>
+      </w:pPr>
+      <w:rPr>
+        <w:rFonts w:ascii="Symbol" w:hAnsi="Symbol" w:hint="default"/>
+      </w:rPr>
+    </w:lvl>
+    <w:lvl w:ilvl="7" w:tplc="0C090003" w:tentative="1">
+      <w:start w:val="1"/>
+      <w:numFmt w:val="bullet"/>
+      <w:lvlText w:val="o"/>
+      <w:lvlJc w:val="left"/>
+      <w:pPr>
+        <w:ind w:left="6480" w:hanging="360"/>
+      </w:pPr>
+      <w:rPr>
+        <w:rFonts w:ascii="Courier New" w:hAnsi="Courier New" w:cs="Courier New" w:hint="default"/>
+      </w:rPr>
+    </w:lvl>
+    <w:lvl w:ilvl="8" w:tplc="0C090005" w:tentative="1">
+      <w:start w:val="1"/>
+      <w:numFmt w:val="bullet"/>
+      <w:lvlText w:val=""/>
+      <w:lvlJc w:val="left"/>
+      <w:pPr>
+        <w:ind w:left="7200" w:hanging="360"/>
+      </w:pPr>
+      <w:rPr>
+        <w:rFonts w:ascii="Wingdings" w:hAnsi="Wingdings" w:hint="default"/>
+      </w:rPr>
+    </w:lvl>
+  </w:abstractNum>
+  <w:abstractNum w:abstractNumId="3" w15:restartNumberingAfterBreak="0">
+    <w:nsid w:val="4CD43652"/>
+    <w:multiLevelType w:val="hybridMultilevel"/>
+    <w:tmpl w:val="29167460"/>
+    <w:lvl w:ilvl="0" w:tplc="0C09000D">
+      <w:start w:val="1"/>
+      <w:numFmt w:val="bullet"/>
+      <w:lvlText w:val=""/>
+      <w:lvlJc w:val="left"/>
+      <w:pPr>
+        <w:ind w:left="720" w:hanging="360"/>
+      </w:pPr>
+      <w:rPr>
+        <w:rFonts w:ascii="Wingdings" w:hAnsi="Wingdings" w:hint="default"/>
+      </w:rPr>
+    </w:lvl>
+    <w:lvl w:ilvl="1" w:tplc="0C090003" w:tentative="1">
+      <w:start w:val="1"/>
+      <w:numFmt w:val="bullet"/>
+      <w:lvlText w:val="o"/>
+      <w:lvlJc w:val="left"/>
+      <w:pPr>
+        <w:ind w:left="1440" w:hanging="360"/>
+      </w:pPr>
+      <w:rPr>
+        <w:rFonts w:ascii="Courier New" w:hAnsi="Courier New" w:cs="Courier New" w:hint="default"/>
+      </w:rPr>
+    </w:lvl>
+    <w:lvl w:ilvl="2" w:tplc="0C090005" w:tentative="1">
+      <w:start w:val="1"/>
+      <w:numFmt w:val="bullet"/>
+      <w:lvlText w:val=""/>
+      <w:lvlJc w:val="left"/>
+      <w:pPr>
+        <w:ind w:left="2160" w:hanging="360"/>
+      </w:pPr>
+      <w:rPr>
+        <w:rFonts w:ascii="Wingdings" w:hAnsi="Wingdings" w:hint="default"/>
+      </w:rPr>
+    </w:lvl>
+    <w:lvl w:ilvl="3" w:tplc="0C090001" w:tentative="1">
+      <w:start w:val="1"/>
+      <w:numFmt w:val="bullet"/>
+      <w:lvlText w:val=""/>
+      <w:lvlJc w:val="left"/>
+      <w:pPr>
+        <w:ind w:left="2880" w:hanging="360"/>
+      </w:pPr>
+      <w:rPr>
+        <w:rFonts w:ascii="Symbol" w:hAnsi="Symbol" w:hint="default"/>
+      </w:rPr>
+    </w:lvl>
+    <w:lvl w:ilvl="4" w:tplc="0C090003" w:tentative="1">
+      <w:start w:val="1"/>
+      <w:numFmt w:val="bullet"/>
+      <w:lvlText w:val="o"/>
+      <w:lvlJc w:val="left"/>
+      <w:pPr>
+        <w:ind w:left="3600" w:hanging="360"/>
+      </w:pPr>
+      <w:rPr>
+        <w:rFonts w:ascii="Courier New" w:hAnsi="Courier New" w:cs="Courier New" w:hint="default"/>
+      </w:rPr>
+    </w:lvl>
+    <w:lvl w:ilvl="5" w:tplc="0C090005" w:tentative="1">
+      <w:start w:val="1"/>
+      <w:numFmt w:val="bullet"/>
+      <w:lvlText w:val=""/>
+      <w:lvlJc w:val="left"/>
+      <w:pPr>
+        <w:ind w:left="4320" w:hanging="360"/>
+      </w:pPr>
+      <w:rPr>
+        <w:rFonts w:ascii="Wingdings" w:hAnsi="Wingdings" w:hint="default"/>
+      </w:rPr>
+    </w:lvl>
+    <w:lvl w:ilvl="6" w:tplc="0C090001" w:tentative="1">
+      <w:start w:val="1"/>
+      <w:numFmt w:val="bullet"/>
+      <w:lvlText w:val=""/>
+      <w:lvlJc w:val="left"/>
+      <w:pPr>
+        <w:ind w:left="5040" w:hanging="360"/>
+      </w:pPr>
+      <w:rPr>
+        <w:rFonts w:ascii="Symbol" w:hAnsi="Symbol" w:hint="default"/>
+      </w:rPr>
+    </w:lvl>
+    <w:lvl w:ilvl="7" w:tplc="0C090003" w:tentative="1">
+      <w:start w:val="1"/>
+      <w:numFmt w:val="bullet"/>
+      <w:lvlText w:val="o"/>
+      <w:lvlJc w:val="left"/>
+      <w:pPr>
+        <w:ind w:left="5760" w:hanging="360"/>
+      </w:pPr>
+      <w:rPr>
+        <w:rFonts w:ascii="Courier New" w:hAnsi="Courier New" w:cs="Courier New" w:hint="default"/>
+      </w:rPr>
+    </w:lvl>
+    <w:lvl w:ilvl="8" w:tplc="0C090005" w:tentative="1">
+      <w:start w:val="1"/>
+      <w:numFmt w:val="bullet"/>
+      <w:lvlText w:val=""/>
+      <w:lvlJc w:val="left"/>
+      <w:pPr>
+        <w:ind w:left="6480" w:hanging="360"/>
+      </w:pPr>
+      <w:rPr>
+        <w:rFonts w:ascii="Wingdings" w:hAnsi="Wingdings" w:hint="default"/>
+      </w:rPr>
+    </w:lvl>
+  </w:abstractNum>
+  <w:abstractNum w:abstractNumId="4" w15:restartNumberingAfterBreak="0">
+    <w:nsid w:val="61432086"/>
+    <w:multiLevelType w:val="hybridMultilevel"/>
+    <w:tmpl w:val="D62ACB6A"/>
+    <w:lvl w:ilvl="0" w:tplc="0C090001">
+      <w:start w:val="1"/>
+      <w:numFmt w:val="bullet"/>
+      <w:lvlText w:val=""/>
+      <w:lvlJc w:val="left"/>
+      <w:pPr>
+        <w:ind w:left="720" w:hanging="360"/>
+      </w:pPr>
+      <w:rPr>
+        <w:rFonts w:ascii="Symbol" w:hAnsi="Symbol" w:hint="default"/>
+      </w:rPr>
+    </w:lvl>
+    <w:lvl w:ilvl="1" w:tplc="0C090003" w:tentative="1">
+      <w:start w:val="1"/>
+      <w:numFmt w:val="bullet"/>
+      <w:lvlText w:val="o"/>
+      <w:lvlJc w:val="left"/>
+      <w:pPr>
+        <w:ind w:left="1440" w:hanging="360"/>
+      </w:pPr>
+      <w:rPr>
+        <w:rFonts w:ascii="Courier New" w:hAnsi="Courier New" w:cs="Courier New" w:hint="default"/>
+      </w:rPr>
+    </w:lvl>
+    <w:lvl w:ilvl="2" w:tplc="0C090005" w:tentative="1">
+      <w:start w:val="1"/>
+      <w:numFmt w:val="bullet"/>
+      <w:lvlText w:val=""/>
+      <w:lvlJc w:val="left"/>
+      <w:pPr>
+        <w:ind w:left="2160" w:hanging="360"/>
+      </w:pPr>
+      <w:rPr>
+        <w:rFonts w:ascii="Wingdings" w:hAnsi="Wingdings" w:hint="default"/>
+      </w:rPr>
+    </w:lvl>
+    <w:lvl w:ilvl="3" w:tplc="0C090001" w:tentative="1">
+      <w:start w:val="1"/>
+      <w:numFmt w:val="bullet"/>
+      <w:lvlText w:val=""/>
+      <w:lvlJc w:val="left"/>
+      <w:pPr>
+        <w:ind w:left="2880" w:hanging="360"/>
+      </w:pPr>
+      <w:rPr>
+        <w:rFonts w:ascii="Symbol" w:hAnsi="Symbol" w:hint="default"/>
+      </w:rPr>
+    </w:lvl>
+    <w:lvl w:ilvl="4" w:tplc="0C090003" w:tentative="1">
+      <w:start w:val="1"/>
+      <w:numFmt w:val="bullet"/>
+      <w:lvlText w:val="o"/>
+      <w:lvlJc w:val="left"/>
+      <w:pPr>
+        <w:ind w:left="3600" w:hanging="360"/>
+      </w:pPr>
+      <w:rPr>
+        <w:rFonts w:ascii="Courier New" w:hAnsi="Courier New" w:cs="Courier New" w:hint="default"/>
+      </w:rPr>
+    </w:lvl>
+    <w:lvl w:ilvl="5" w:tplc="0C090005" w:tentative="1">
+      <w:start w:val="1"/>
+      <w:numFmt w:val="bullet"/>
+      <w:lvlText w:val=""/>
+      <w:lvlJc w:val="left"/>
+      <w:pPr>
+        <w:ind w:left="4320" w:hanging="360"/>
+      </w:pPr>
+      <w:rPr>
+        <w:rFonts w:ascii="Wingdings" w:hAnsi="Wingdings" w:hint="default"/>
+      </w:rPr>
+    </w:lvl>
+    <w:lvl w:ilvl="6" w:tplc="0C090001" w:tentative="1">
+      <w:start w:val="1"/>
+      <w:numFmt w:val="bullet"/>
+      <w:lvlText w:val=""/>
+      <w:lvlJc w:val="left"/>
+      <w:pPr>
+        <w:ind w:left="5040" w:hanging="360"/>
+      </w:pPr>
+      <w:rPr>
+        <w:rFonts w:ascii="Symbol" w:hAnsi="Symbol" w:hint="default"/>
+      </w:rPr>
+    </w:lvl>
+    <w:lvl w:ilvl="7" w:tplc="0C090003" w:tentative="1">
+      <w:start w:val="1"/>
+      <w:numFmt w:val="bullet"/>
+      <w:lvlText w:val="o"/>
+      <w:lvlJc w:val="left"/>
+      <w:pPr>
+        <w:ind w:left="5760" w:hanging="360"/>
+      </w:pPr>
+      <w:rPr>
+        <w:rFonts w:ascii="Courier New" w:hAnsi="Courier New" w:cs="Courier New" w:hint="default"/>
+      </w:rPr>
+    </w:lvl>
+    <w:lvl w:ilvl="8" w:tplc="0C090005" w:tentative="1">
+      <w:start w:val="1"/>
+      <w:numFmt w:val="bullet"/>
+      <w:lvlText w:val=""/>
+      <w:lvlJc w:val="left"/>
+      <w:pPr>
+        <w:ind w:left="6480" w:hanging="360"/>
+      </w:pPr>
+      <w:rPr>
+        <w:rFonts w:ascii="Wingdings" w:hAnsi="Wingdings" w:hint="default"/>
+      </w:rPr>
+    </w:lvl>
+  </w:abstractNum>
+  <w:num w:numId="1">
+    <w:abstractNumId w:val="4"/>
+  </w:num>
+  <w:num w:numId="2">
+    <w:abstractNumId w:val="0"/>
+  </w:num>
+  <w:num w:numId="3">
+    <w:abstractNumId w:val="2"/>
+  </w:num>
+  <w:num w:numId="4">
+    <w:abstractNumId w:val="1"/>
+  </w:num>
+  <w:num w:numId="5">
+    <w:abstractNumId w:val="3"/>
+  </w:num>
+</w:numbering>
+</file>
+
 <file path=word/styles.xml><?xml version="1.0" encoding="utf-8"?>
-<w:styles xmlns:mc="http://schemas.openxmlformats.org/markup-compatibility/2006" xmlns:r="http://schemas.openxmlformats.org/officeDocument/2006/relationships" xmlns:w="http://schemas.openxmlformats.org/wordprocessingml/2006/main" xmlns:w14="http://schemas.microsoft.com/office/word/2010/wordml" xmlns:w15="http://schemas.microsoft.com/office/word/2012/wordml" xmlns:w16cid="http://schemas.microsoft.com/office/word/2016/wordml/cid" xmlns:w16se="http://schemas.microsoft.com/office/word/2015/wordml/symex" mc:Ignorable="w14 w15 w16se w16cid">
+<w:styles xmlns:mc="http://schemas.openxmlformats.org/markup-compatibility/2006" xmlns:r="http://schemas.openxmlformats.org/officeDocument/2006/relationships" xmlns:w="http://schemas.openxmlformats.org/wordprocessingml/2006/main" xmlns:w14="http://schemas.microsoft.com/office/word/2010/wordml" xmlns:w15="http://schemas.microsoft.com/office/word/2012/wordml" xmlns:w16cex="http://schemas.microsoft.com/office/word/2018/wordml/cex" xmlns:w16cid="http://schemas.microsoft.com/office/word/2016/wordml/cid" xmlns:w16="http://schemas.microsoft.com/office/word/2018/wordml" xmlns:w16se="http://schemas.microsoft.com/office/word/2015/wordml/symex" mc:Ignorable="w14 w15 w16se w16cid w16 w16cex">
   <w:docDefaults>
     <w:rPrDefault>
       <w:rPr>
@@ -582,6 +1626,71 @@
     <w:name w:val="Normal"/>
     <w:qFormat/>
   </w:style>
+  <w:style w:type="paragraph" w:styleId="Heading1">
+    <w:name w:val="heading 1"/>
+    <w:basedOn w:val="Normal"/>
+    <w:next w:val="Normal"/>
+    <w:link w:val="Heading1Char"/>
+    <w:uiPriority w:val="9"/>
+    <w:qFormat/>
+    <w:rsid w:val="00092CF1"/>
+    <w:pPr>
+      <w:keepNext/>
+      <w:keepLines/>
+      <w:spacing w:before="240" w:after="0"/>
+      <w:outlineLvl w:val="0"/>
+    </w:pPr>
+    <w:rPr>
+      <w:rFonts w:asciiTheme="majorHAnsi" w:eastAsiaTheme="majorEastAsia" w:hAnsiTheme="majorHAnsi" w:cstheme="majorBidi"/>
+      <w:color w:val="2F5496" w:themeColor="accent1" w:themeShade="BF"/>
+      <w:sz w:val="32"/>
+      <w:szCs w:val="32"/>
+    </w:rPr>
+  </w:style>
+  <w:style w:type="paragraph" w:styleId="Heading2">
+    <w:name w:val="heading 2"/>
+    <w:basedOn w:val="Normal"/>
+    <w:next w:val="Normal"/>
+    <w:link w:val="Heading2Char"/>
+    <w:uiPriority w:val="9"/>
+    <w:unhideWhenUsed/>
+    <w:qFormat/>
+    <w:rsid w:val="00092CF1"/>
+    <w:pPr>
+      <w:keepNext/>
+      <w:keepLines/>
+      <w:spacing w:before="40" w:after="0"/>
+      <w:outlineLvl w:val="1"/>
+    </w:pPr>
+    <w:rPr>
+      <w:rFonts w:asciiTheme="majorHAnsi" w:eastAsiaTheme="majorEastAsia" w:hAnsiTheme="majorHAnsi" w:cstheme="majorBidi"/>
+      <w:color w:val="2F5496" w:themeColor="accent1" w:themeShade="BF"/>
+      <w:sz w:val="26"/>
+      <w:szCs w:val="26"/>
+    </w:rPr>
+  </w:style>
+  <w:style w:type="paragraph" w:styleId="Heading3">
+    <w:name w:val="heading 3"/>
+    <w:basedOn w:val="Normal"/>
+    <w:next w:val="Normal"/>
+    <w:link w:val="Heading3Char"/>
+    <w:uiPriority w:val="9"/>
+    <w:unhideWhenUsed/>
+    <w:qFormat/>
+    <w:rsid w:val="00092CF1"/>
+    <w:pPr>
+      <w:keepNext/>
+      <w:keepLines/>
+      <w:spacing w:before="40" w:after="0"/>
+      <w:outlineLvl w:val="2"/>
+    </w:pPr>
+    <w:rPr>
+      <w:rFonts w:asciiTheme="majorHAnsi" w:eastAsiaTheme="majorEastAsia" w:hAnsiTheme="majorHAnsi" w:cstheme="majorBidi"/>
+      <w:color w:val="1F3763" w:themeColor="accent1" w:themeShade="7F"/>
+      <w:sz w:val="24"/>
+      <w:szCs w:val="24"/>
+    </w:rPr>
+  </w:style>
   <w:style w:type="character" w:default="1" w:styleId="DefaultParagraphFont">
     <w:name w:val="Default Paragraph Font"/>
     <w:uiPriority w:val="1"/>
@@ -630,6 +1739,199 @@
     <w:rPr>
       <w:color w:val="605E5C"/>
       <w:shd w:val="clear" w:color="auto" w:fill="E1DFDD"/>
+    </w:rPr>
+  </w:style>
+  <w:style w:type="character" w:customStyle="1" w:styleId="Heading1Char">
+    <w:name w:val="Heading 1 Char"/>
+    <w:basedOn w:val="DefaultParagraphFont"/>
+    <w:link w:val="Heading1"/>
+    <w:uiPriority w:val="9"/>
+    <w:rsid w:val="00092CF1"/>
+    <w:rPr>
+      <w:rFonts w:asciiTheme="majorHAnsi" w:eastAsiaTheme="majorEastAsia" w:hAnsiTheme="majorHAnsi" w:cstheme="majorBidi"/>
+      <w:color w:val="2F5496" w:themeColor="accent1" w:themeShade="BF"/>
+      <w:sz w:val="32"/>
+      <w:szCs w:val="32"/>
+    </w:rPr>
+  </w:style>
+  <w:style w:type="paragraph" w:styleId="Title">
+    <w:name w:val="Title"/>
+    <w:basedOn w:val="Normal"/>
+    <w:next w:val="Normal"/>
+    <w:link w:val="TitleChar"/>
+    <w:uiPriority w:val="10"/>
+    <w:qFormat/>
+    <w:rsid w:val="00092CF1"/>
+    <w:pPr>
+      <w:spacing w:after="0" w:line="240" w:lineRule="auto"/>
+      <w:contextualSpacing/>
+    </w:pPr>
+    <w:rPr>
+      <w:rFonts w:asciiTheme="majorHAnsi" w:eastAsiaTheme="majorEastAsia" w:hAnsiTheme="majorHAnsi" w:cstheme="majorBidi"/>
+      <w:spacing w:val="-10"/>
+      <w:kern w:val="28"/>
+      <w:sz w:val="56"/>
+      <w:szCs w:val="56"/>
+    </w:rPr>
+  </w:style>
+  <w:style w:type="character" w:customStyle="1" w:styleId="TitleChar">
+    <w:name w:val="Title Char"/>
+    <w:basedOn w:val="DefaultParagraphFont"/>
+    <w:link w:val="Title"/>
+    <w:uiPriority w:val="10"/>
+    <w:rsid w:val="00092CF1"/>
+    <w:rPr>
+      <w:rFonts w:asciiTheme="majorHAnsi" w:eastAsiaTheme="majorEastAsia" w:hAnsiTheme="majorHAnsi" w:cstheme="majorBidi"/>
+      <w:spacing w:val="-10"/>
+      <w:kern w:val="28"/>
+      <w:sz w:val="56"/>
+      <w:szCs w:val="56"/>
+    </w:rPr>
+  </w:style>
+  <w:style w:type="character" w:customStyle="1" w:styleId="Heading2Char">
+    <w:name w:val="Heading 2 Char"/>
+    <w:basedOn w:val="DefaultParagraphFont"/>
+    <w:link w:val="Heading2"/>
+    <w:uiPriority w:val="9"/>
+    <w:rsid w:val="00092CF1"/>
+    <w:rPr>
+      <w:rFonts w:asciiTheme="majorHAnsi" w:eastAsiaTheme="majorEastAsia" w:hAnsiTheme="majorHAnsi" w:cstheme="majorBidi"/>
+      <w:color w:val="2F5496" w:themeColor="accent1" w:themeShade="BF"/>
+      <w:sz w:val="26"/>
+      <w:szCs w:val="26"/>
+    </w:rPr>
+  </w:style>
+  <w:style w:type="paragraph" w:styleId="ListParagraph">
+    <w:name w:val="List Paragraph"/>
+    <w:basedOn w:val="Normal"/>
+    <w:uiPriority w:val="34"/>
+    <w:qFormat/>
+    <w:rsid w:val="00092CF1"/>
+    <w:pPr>
+      <w:ind w:left="720"/>
+      <w:contextualSpacing/>
+    </w:pPr>
+  </w:style>
+  <w:style w:type="character" w:customStyle="1" w:styleId="Heading3Char">
+    <w:name w:val="Heading 3 Char"/>
+    <w:basedOn w:val="DefaultParagraphFont"/>
+    <w:link w:val="Heading3"/>
+    <w:uiPriority w:val="9"/>
+    <w:rsid w:val="00092CF1"/>
+    <w:rPr>
+      <w:rFonts w:asciiTheme="majorHAnsi" w:eastAsiaTheme="majorEastAsia" w:hAnsiTheme="majorHAnsi" w:cstheme="majorBidi"/>
+      <w:color w:val="1F3763" w:themeColor="accent1" w:themeShade="7F"/>
+      <w:sz w:val="24"/>
+      <w:szCs w:val="24"/>
+    </w:rPr>
+  </w:style>
+  <w:style w:type="paragraph" w:styleId="Subtitle">
+    <w:name w:val="Subtitle"/>
+    <w:basedOn w:val="Normal"/>
+    <w:next w:val="Normal"/>
+    <w:link w:val="SubtitleChar"/>
+    <w:uiPriority w:val="11"/>
+    <w:qFormat/>
+    <w:rsid w:val="00092CF1"/>
+    <w:pPr>
+      <w:numPr>
+        <w:ilvl w:val="1"/>
+      </w:numPr>
+    </w:pPr>
+    <w:rPr>
+      <w:rFonts w:eastAsiaTheme="minorEastAsia"/>
+      <w:color w:val="5A5A5A" w:themeColor="text1" w:themeTint="A5"/>
+      <w:spacing w:val="15"/>
+    </w:rPr>
+  </w:style>
+  <w:style w:type="character" w:customStyle="1" w:styleId="SubtitleChar">
+    <w:name w:val="Subtitle Char"/>
+    <w:basedOn w:val="DefaultParagraphFont"/>
+    <w:link w:val="Subtitle"/>
+    <w:uiPriority w:val="11"/>
+    <w:rsid w:val="00092CF1"/>
+    <w:rPr>
+      <w:rFonts w:eastAsiaTheme="minorEastAsia"/>
+      <w:color w:val="5A5A5A" w:themeColor="text1" w:themeTint="A5"/>
+      <w:spacing w:val="15"/>
+    </w:rPr>
+  </w:style>
+  <w:style w:type="character" w:styleId="IntenseEmphasis">
+    <w:name w:val="Intense Emphasis"/>
+    <w:basedOn w:val="DefaultParagraphFont"/>
+    <w:uiPriority w:val="21"/>
+    <w:qFormat/>
+    <w:rsid w:val="00092CF1"/>
+    <w:rPr>
+      <w:i/>
+      <w:iCs/>
+      <w:color w:val="4472C4" w:themeColor="accent1"/>
+    </w:rPr>
+  </w:style>
+  <w:style w:type="paragraph" w:styleId="IntenseQuote">
+    <w:name w:val="Intense Quote"/>
+    <w:basedOn w:val="Normal"/>
+    <w:next w:val="Normal"/>
+    <w:link w:val="IntenseQuoteChar"/>
+    <w:uiPriority w:val="30"/>
+    <w:qFormat/>
+    <w:rsid w:val="007B5A52"/>
+    <w:pPr>
+      <w:pBdr>
+        <w:top w:val="single" w:sz="4" w:space="10" w:color="4472C4" w:themeColor="accent1"/>
+        <w:bottom w:val="single" w:sz="4" w:space="10" w:color="4472C4" w:themeColor="accent1"/>
+      </w:pBdr>
+      <w:spacing w:before="360" w:after="360"/>
+      <w:ind w:left="864" w:right="864"/>
+      <w:jc w:val="center"/>
+    </w:pPr>
+    <w:rPr>
+      <w:i/>
+      <w:iCs/>
+      <w:color w:val="4472C4" w:themeColor="accent1"/>
+    </w:rPr>
+  </w:style>
+  <w:style w:type="character" w:customStyle="1" w:styleId="IntenseQuoteChar">
+    <w:name w:val="Intense Quote Char"/>
+    <w:basedOn w:val="DefaultParagraphFont"/>
+    <w:link w:val="IntenseQuote"/>
+    <w:uiPriority w:val="30"/>
+    <w:rsid w:val="007B5A52"/>
+    <w:rPr>
+      <w:i/>
+      <w:iCs/>
+      <w:color w:val="4472C4" w:themeColor="accent1"/>
+    </w:rPr>
+  </w:style>
+  <w:style w:type="paragraph" w:styleId="Quote">
+    <w:name w:val="Quote"/>
+    <w:basedOn w:val="Normal"/>
+    <w:next w:val="Normal"/>
+    <w:link w:val="QuoteChar"/>
+    <w:uiPriority w:val="29"/>
+    <w:qFormat/>
+    <w:rsid w:val="00A343C2"/>
+    <w:pPr>
+      <w:spacing w:before="200"/>
+      <w:ind w:left="864" w:right="864"/>
+      <w:jc w:val="center"/>
+    </w:pPr>
+    <w:rPr>
+      <w:i/>
+      <w:iCs/>
+      <w:color w:val="404040" w:themeColor="text1" w:themeTint="BF"/>
+    </w:rPr>
+  </w:style>
+  <w:style w:type="character" w:customStyle="1" w:styleId="QuoteChar">
+    <w:name w:val="Quote Char"/>
+    <w:basedOn w:val="DefaultParagraphFont"/>
+    <w:link w:val="Quote"/>
+    <w:uiPriority w:val="29"/>
+    <w:rsid w:val="00A343C2"/>
+    <w:rPr>
+      <w:i/>
+      <w:iCs/>
+      <w:color w:val="404040" w:themeColor="text1" w:themeTint="BF"/>
     </w:rPr>
   </w:style>
 </w:styles>

</xml_diff>